<commit_message>
LAB4 almost ready. Waiting for final report
</commit_message>
<xml_diff>
--- a/Lab3/MyDocs/Αναφορά3.docx
+++ b/Lab3/MyDocs/Αναφορά3.docx
@@ -55,8 +55,20 @@
           <w:sz w:val="36"/>
           <w:szCs w:val="36"/>
         </w:rPr>
-        <w:t>Αναφορά Εργαστηριακής άσκησης 2</w:t>
-      </w:r>
+        <w:t xml:space="preserve">Αναφορά Εργαστηριακής άσκησης </w:t>
+      </w:r>
+      <w:r>
+        <w:rPr>
+          <w:b/>
+          <w:color w:val="0070C0"/>
+          <w:sz w:val="36"/>
+          <w:szCs w:val="36"/>
+          <w:lang w:val="en-US"/>
+        </w:rPr>
+        <w:t>3</w:t>
+      </w:r>
+      <w:bookmarkStart w:id="0" w:name="_GoBack"/>
+      <w:bookmarkEnd w:id="0"/>
     </w:p>
     <w:p>
       <w:pPr>
@@ -1129,15 +1141,7 @@
           <w:i w:val="0"/>
           <w:sz w:val="24"/>
         </w:rPr>
-        <w:t>Αναφοράς</w:t>
-      </w:r>
-      <w:r>
-        <w:rPr>
-          <w:rStyle w:val="a6"/>
-          <w:i w:val="0"/>
-          <w:sz w:val="24"/>
-        </w:rPr>
-        <w:t xml:space="preserve"> 2</w:t>
+        <w:t>Αναφοράς 2</w:t>
       </w:r>
     </w:p>
     <w:p>
@@ -1243,8 +1247,6 @@
           </wp:inline>
         </w:drawing>
       </w:r>
-      <w:bookmarkStart w:id="0" w:name="_GoBack"/>
-      <w:bookmarkEnd w:id="0"/>
     </w:p>
     <w:p/>
     <w:tbl>

</xml_diff>